<commit_message>
updates 1/10/2019 first testing
</commit_message>
<xml_diff>
--- a/installation.docx
+++ b/installation.docx
@@ -177,6 +177,22 @@
       </w:r>
       <w:bookmarkStart w:id="0" w:name="_GoBack"/>
       <w:bookmarkEnd w:id="0"/>
+    </w:p>
+    <w:p/>
+    <w:p>
+      <w:r>
+        <w:t>For server:</w:t>
+      </w:r>
+    </w:p>
+    <w:p>
+      <w:r>
+        <w:t>Change server context path = /</w:t>
+      </w:r>
+    </w:p>
+    <w:p>
+      <w:r>
+        <w:t>Target = /</w:t>
+      </w:r>
     </w:p>
     <w:sectPr>
       <w:pgSz w:w="12240" w:h="15840"/>

</xml_diff>